<commit_message>
edited the research of databases
</commit_message>
<xml_diff>
--- a/FAQ veel gestelde vragen en keuzes - Merik Westerveld - Info Support.docx
+++ b/FAQ veel gestelde vragen en keuzes - Merik Westerveld - Info Support.docx
@@ -608,7 +608,7 @@
                                         <w:color w:val="FFFFFF" w:themeColor="background1"/>
                                         <w:sz w:val="28"/>
                                       </w:rPr>
-                                      <w:t>Een collectie van veel gestelde vragen en  keuzes</w:t>
+                                      <w:t>Een collectie van veel gestelde vragen en keuzes</w:t>
                                     </w:r>
                                   </w:p>
                                 </w:sdtContent>
@@ -681,7 +681,7 @@
                                     <w:docPart w:val="7BC5A869F2F04CF5A9B0703903140632"/>
                                   </w:placeholder>
                                   <w:dataBinding w:prefixMappings="xmlns:ns0='http://schemas.microsoft.com/office/2006/coverPageProps' " w:xpath="/ns0:CoverPageProperties[1]/ns0:PublishDate[1]" w:storeItemID="{55AF091B-3C7A-41E3-B477-F2FDAA23CFDA}"/>
-                                  <w:date w:fullDate="2019-05-13T00:00:00Z">
+                                  <w:date w:fullDate="2019-05-27T00:00:00Z">
                                     <w:dateFormat w:val="d MMMM yyyy"/>
                                     <w:lid w:val="nl-NL"/>
                                     <w:storeMappedDataAs w:val="date"/>
@@ -704,7 +704,7 @@
                                         <w:sz w:val="26"/>
                                         <w:szCs w:val="26"/>
                                       </w:rPr>
-                                      <w:t>13 mei 2019</w:t>
+                                      <w:t>27 mei 2019</w:t>
                                     </w:r>
                                   </w:p>
                                 </w:sdtContent>
@@ -721,7 +721,7 @@
                                     <w:docPart w:val="55B0E9B9791F4F9EA507C7F06009B578"/>
                                   </w:placeholder>
                                   <w:dataBinding w:prefixMappings="xmlns:ns0='http://purl.org/dc/elements/1.1/' xmlns:ns1='http://schemas.openxmlformats.org/package/2006/metadata/core-properties' " w:xpath="/ns1:coreProperties[1]/ns1:contentStatus[1]" w:storeItemID="{6C3C8BC8-F283-45AE-878A-BAB7291924A1}"/>
-                                  <w:comboBox w:lastValue="Concept">
+                                  <w:comboBox w:lastValue="Definitief">
                                     <w:listItem w:displayText="Concept" w:value="Concept"/>
                                     <w:listItem w:displayText="Intern Concept" w:value="Intern Concept"/>
                                     <w:listItem w:displayText="Extern Concept" w:value="Extern Concept"/>
@@ -749,7 +749,7 @@
                                         <w:sz w:val="26"/>
                                         <w:szCs w:val="26"/>
                                       </w:rPr>
-                                      <w:t>Concept</w:t>
+                                      <w:t>Definitief</w:t>
                                     </w:r>
                                   </w:p>
                                 </w:sdtContent>
@@ -840,7 +840,7 @@
                                   <w:color w:val="FFFFFF" w:themeColor="background1"/>
                                   <w:sz w:val="28"/>
                                 </w:rPr>
-                                <w:t>Een collectie van veel gestelde vragen en  keuzes</w:t>
+                                <w:t>Een collectie van veel gestelde vragen en keuzes</w:t>
                               </w:r>
                             </w:p>
                           </w:sdtContent>
@@ -913,7 +913,7 @@
                               <w:docPart w:val="7BC5A869F2F04CF5A9B0703903140632"/>
                             </w:placeholder>
                             <w:dataBinding w:prefixMappings="xmlns:ns0='http://schemas.microsoft.com/office/2006/coverPageProps' " w:xpath="/ns0:CoverPageProperties[1]/ns0:PublishDate[1]" w:storeItemID="{55AF091B-3C7A-41E3-B477-F2FDAA23CFDA}"/>
-                            <w:date w:fullDate="2019-05-13T00:00:00Z">
+                            <w:date w:fullDate="2019-05-27T00:00:00Z">
                               <w:dateFormat w:val="d MMMM yyyy"/>
                               <w:lid w:val="nl-NL"/>
                               <w:storeMappedDataAs w:val="date"/>
@@ -936,7 +936,7 @@
                                   <w:sz w:val="26"/>
                                   <w:szCs w:val="26"/>
                                 </w:rPr>
-                                <w:t>13 mei 2019</w:t>
+                                <w:t>27 mei 2019</w:t>
                               </w:r>
                             </w:p>
                           </w:sdtContent>
@@ -953,7 +953,7 @@
                               <w:docPart w:val="55B0E9B9791F4F9EA507C7F06009B578"/>
                             </w:placeholder>
                             <w:dataBinding w:prefixMappings="xmlns:ns0='http://purl.org/dc/elements/1.1/' xmlns:ns1='http://schemas.openxmlformats.org/package/2006/metadata/core-properties' " w:xpath="/ns1:coreProperties[1]/ns1:contentStatus[1]" w:storeItemID="{6C3C8BC8-F283-45AE-878A-BAB7291924A1}"/>
-                            <w:comboBox w:lastValue="Concept">
+                            <w:comboBox w:lastValue="Definitief">
                               <w:listItem w:displayText="Concept" w:value="Concept"/>
                               <w:listItem w:displayText="Intern Concept" w:value="Intern Concept"/>
                               <w:listItem w:displayText="Extern Concept" w:value="Extern Concept"/>
@@ -981,7 +981,7 @@
                                   <w:sz w:val="26"/>
                                   <w:szCs w:val="26"/>
                                 </w:rPr>
-                                <w:t>Concept</w:t>
+                                <w:t>Definitief</w:t>
                               </w:r>
                             </w:p>
                           </w:sdtContent>
@@ -1418,13 +1418,23 @@
                               </w:rPr>
                             </w:pPr>
                             <w:proofErr w:type="spellStart"/>
+                            <w:proofErr w:type="gramStart"/>
                             <w:r>
                               <w:rPr>
                                 <w:color w:val="00A3E0" w:themeColor="accent1"/>
                                 <w:sz w:val="16"/>
                                 <w:szCs w:val="16"/>
                               </w:rPr>
-                              <w:t>info.nl@Info</w:t>
+                              <w:t>info.nl</w:t>
+                            </w:r>
+                            <w:proofErr w:type="gramEnd"/>
+                            <w:r>
+                              <w:rPr>
+                                <w:color w:val="00A3E0" w:themeColor="accent1"/>
+                                <w:sz w:val="16"/>
+                                <w:szCs w:val="16"/>
+                              </w:rPr>
+                              <w:t>@Info</w:t>
                             </w:r>
                             <w:proofErr w:type="spellEnd"/>
                             <w:r>
@@ -1445,13 +1455,23 @@
                                 <w:szCs w:val="16"/>
                               </w:rPr>
                             </w:pPr>
+                            <w:proofErr w:type="gramStart"/>
                             <w:r>
                               <w:rPr>
                                 <w:color w:val="00A3E0" w:themeColor="accent1"/>
                                 <w:sz w:val="16"/>
                                 <w:szCs w:val="16"/>
                               </w:rPr>
-                              <w:t>www.Info Support.com</w:t>
+                              <w:t>www.Info</w:t>
+                            </w:r>
+                            <w:proofErr w:type="gramEnd"/>
+                            <w:r>
+                              <w:rPr>
+                                <w:color w:val="00A3E0" w:themeColor="accent1"/>
+                                <w:sz w:val="16"/>
+                                <w:szCs w:val="16"/>
+                              </w:rPr>
+                              <w:t xml:space="preserve"> Support.com</w:t>
                             </w:r>
                           </w:p>
                           <w:p>
@@ -1858,13 +1878,23 @@
                         </w:rPr>
                       </w:pPr>
                       <w:proofErr w:type="spellStart"/>
+                      <w:proofErr w:type="gramStart"/>
                       <w:r>
                         <w:rPr>
                           <w:color w:val="00A3E0" w:themeColor="accent1"/>
                           <w:sz w:val="16"/>
                           <w:szCs w:val="16"/>
                         </w:rPr>
-                        <w:t>info.nl@Info</w:t>
+                        <w:t>info.nl</w:t>
+                      </w:r>
+                      <w:proofErr w:type="gramEnd"/>
+                      <w:r>
+                        <w:rPr>
+                          <w:color w:val="00A3E0" w:themeColor="accent1"/>
+                          <w:sz w:val="16"/>
+                          <w:szCs w:val="16"/>
+                        </w:rPr>
+                        <w:t>@Info</w:t>
                       </w:r>
                       <w:proofErr w:type="spellEnd"/>
                       <w:r>
@@ -1885,13 +1915,23 @@
                           <w:szCs w:val="16"/>
                         </w:rPr>
                       </w:pPr>
+                      <w:proofErr w:type="gramStart"/>
                       <w:r>
                         <w:rPr>
                           <w:color w:val="00A3E0" w:themeColor="accent1"/>
                           <w:sz w:val="16"/>
                           <w:szCs w:val="16"/>
                         </w:rPr>
-                        <w:t>www.Info Support.com</w:t>
+                        <w:t>www.Info</w:t>
+                      </w:r>
+                      <w:proofErr w:type="gramEnd"/>
+                      <w:r>
+                        <w:rPr>
+                          <w:color w:val="00A3E0" w:themeColor="accent1"/>
+                          <w:sz w:val="16"/>
+                          <w:szCs w:val="16"/>
+                        </w:rPr>
+                        <w:t xml:space="preserve"> Support.com</w:t>
                       </w:r>
                     </w:p>
                     <w:p>
@@ -2149,7 +2189,7 @@
               <w:rStyle w:val="SubtitleChar"/>
               <w:sz w:val="28"/>
             </w:rPr>
-            <w:t>Een collectie van veel gestelde vragen en  keuzes</w:t>
+            <w:t>Een collectie van veel gestelde vragen en keuzes</w:t>
           </w:r>
         </w:p>
       </w:sdtContent>
@@ -2312,7 +2352,13 @@
                   <w:cnfStyle w:val="000000000000" w:firstRow="0" w:lastRow="0" w:firstColumn="0" w:lastColumn="0" w:oddVBand="0" w:evenVBand="0" w:oddHBand="0" w:evenHBand="0" w:firstRowFirstColumn="0" w:firstRowLastColumn="0" w:lastRowFirstColumn="0" w:lastRowLastColumn="0"/>
                 </w:pPr>
                 <w:r>
-                  <w:t>Een collectie van veel gestelde vragen en  keuzes</w:t>
+                  <w:t xml:space="preserve">Een collectie van veel gestelde vragen en </w:t>
+                </w:r>
+                <w:r>
+                  <w:t>k</w:t>
+                </w:r>
+                <w:r>
+                  <w:t>euzes</w:t>
                 </w:r>
               </w:p>
             </w:tc>
@@ -2371,7 +2417,7 @@
               <w:sdtEndPr/>
               <w:sdtContent>
                 <w:r>
-                  <w:t>0.1</w:t>
+                  <w:t>1.0</w:t>
                 </w:r>
               </w:sdtContent>
             </w:sdt>
@@ -2424,7 +2470,7 @@
                   <w:docPart w:val="40144E66AA2F4E71B380AD4A2009F21B"/>
                 </w:placeholder>
                 <w:dataBinding w:prefixMappings="xmlns:ns0='http://purl.org/dc/elements/1.1/' xmlns:ns1='http://schemas.openxmlformats.org/package/2006/metadata/core-properties' " w:xpath="/ns1:coreProperties[1]/ns1:contentStatus[1]" w:storeItemID="{6C3C8BC8-F283-45AE-878A-BAB7291924A1}"/>
-                <w:comboBox w:lastValue="Concept">
+                <w:comboBox w:lastValue="Definitief">
                   <w:listItem w:displayText="Concept" w:value="Concept"/>
                   <w:listItem w:displayText="Intern Concept" w:value="Intern Concept"/>
                   <w:listItem w:displayText="Extern Concept" w:value="Extern Concept"/>
@@ -2439,7 +2485,7 @@
               <w:sdtEndPr/>
               <w:sdtContent>
                 <w:r>
-                  <w:t>Concept</w:t>
+                  <w:t>Definitief</w:t>
                 </w:r>
               </w:sdtContent>
             </w:sdt>
@@ -2486,7 +2532,7 @@
               <w:docPart w:val="7D90757FED194CF1A2F7ADED4FA33DBF"/>
             </w:placeholder>
             <w:dataBinding w:prefixMappings="xmlns:ns0='http://schemas.microsoft.com/office/2006/coverPageProps' " w:xpath="/ns0:CoverPageProperties[1]/ns0:PublishDate[1]" w:storeItemID="{55AF091B-3C7A-41E3-B477-F2FDAA23CFDA}"/>
-            <w:date w:fullDate="2019-05-13T00:00:00Z">
+            <w:date w:fullDate="2019-05-27T00:00:00Z">
               <w:dateFormat w:val="d MMMM yyyy"/>
               <w:lid w:val="nl-NL"/>
               <w:storeMappedDataAs w:val="date"/>
@@ -2505,7 +2551,7 @@
                   <w:cnfStyle w:val="000000100000" w:firstRow="0" w:lastRow="0" w:firstColumn="0" w:lastColumn="0" w:oddVBand="0" w:evenVBand="0" w:oddHBand="1" w:evenHBand="0" w:firstRowFirstColumn="0" w:firstRowLastColumn="0" w:lastRowFirstColumn="0" w:lastRowLastColumn="0"/>
                 </w:pPr>
                 <w:r>
-                  <w:t>13 mei 2019</w:t>
+                  <w:t>27 mei 2019</w:t>
                 </w:r>
               </w:p>
             </w:tc>
@@ -2870,7 +2916,88 @@
               <w:cnfStyle w:val="000000100000" w:firstRow="0" w:lastRow="0" w:firstColumn="0" w:lastColumn="0" w:oddVBand="0" w:evenVBand="0" w:oddHBand="1" w:evenHBand="0" w:firstRowFirstColumn="0" w:firstRowLastColumn="0" w:lastRowFirstColumn="0" w:lastRowLastColumn="0"/>
             </w:pPr>
             <w:r>
-              <w:t>Beschrijving eerste vragen / keuzes</w:t>
+              <w:t>Beschrijving eerste vragen</w:t>
+            </w:r>
+            <w:r>
+              <w:t>/</w:t>
+            </w:r>
+            <w:r>
+              <w:t>keuzes</w:t>
+            </w:r>
+          </w:p>
+        </w:tc>
+      </w:tr>
+      <w:tr>
+        <w:trPr>
+          <w:trHeight w:val="425"/>
+        </w:trPr>
+        <w:tc>
+          <w:tcPr>
+            <w:cnfStyle w:val="001000000000" w:firstRow="0" w:lastRow="0" w:firstColumn="1" w:lastColumn="0" w:oddVBand="0" w:evenVBand="0" w:oddHBand="0" w:evenHBand="0" w:firstRowFirstColumn="0" w:firstRowLastColumn="0" w:lastRowFirstColumn="0" w:lastRowLastColumn="0"/>
+            <w:tcW w:w="993" w:type="dxa"/>
+          </w:tcPr>
+          <w:p>
+            <w:pPr>
+              <w:pStyle w:val="NoSpacing"/>
+            </w:pPr>
+            <w:r>
+              <w:t>1.0</w:t>
+            </w:r>
+          </w:p>
+        </w:tc>
+        <w:tc>
+          <w:tcPr>
+            <w:tcW w:w="1859" w:type="dxa"/>
+          </w:tcPr>
+          <w:p>
+            <w:pPr>
+              <w:pStyle w:val="NoSpacing"/>
+              <w:cnfStyle w:val="000000000000" w:firstRow="0" w:lastRow="0" w:firstColumn="0" w:lastColumn="0" w:oddVBand="0" w:evenVBand="0" w:oddHBand="0" w:evenHBand="0" w:firstRowFirstColumn="0" w:firstRowLastColumn="0" w:lastRowFirstColumn="0" w:lastRowLastColumn="0"/>
+            </w:pPr>
+            <w:r>
+              <w:t>Definitief</w:t>
+            </w:r>
+          </w:p>
+        </w:tc>
+        <w:tc>
+          <w:tcPr>
+            <w:tcW w:w="1303" w:type="dxa"/>
+          </w:tcPr>
+          <w:p>
+            <w:pPr>
+              <w:pStyle w:val="NoSpacing"/>
+              <w:cnfStyle w:val="000000000000" w:firstRow="0" w:lastRow="0" w:firstColumn="0" w:lastColumn="0" w:oddVBand="0" w:evenVBand="0" w:oddHBand="0" w:evenHBand="0" w:firstRowFirstColumn="0" w:firstRowLastColumn="0" w:lastRowFirstColumn="0" w:lastRowLastColumn="0"/>
+            </w:pPr>
+            <w:r>
+              <w:t>27 mei 2019</w:t>
+            </w:r>
+          </w:p>
+        </w:tc>
+        <w:tc>
+          <w:tcPr>
+            <w:tcW w:w="2048" w:type="dxa"/>
+          </w:tcPr>
+          <w:p>
+            <w:pPr>
+              <w:pStyle w:val="NoSpacing"/>
+              <w:cnfStyle w:val="000000000000" w:firstRow="0" w:lastRow="0" w:firstColumn="0" w:lastColumn="0" w:oddVBand="0" w:evenVBand="0" w:oddHBand="0" w:evenHBand="0" w:firstRowFirstColumn="0" w:firstRowLastColumn="0" w:lastRowFirstColumn="0" w:lastRowLastColumn="0"/>
+            </w:pPr>
+            <w:r>
+              <w:t>Merik Westerveld</w:t>
+            </w:r>
+          </w:p>
+        </w:tc>
+        <w:tc>
+          <w:tcPr>
+            <w:tcW w:w="2870" w:type="dxa"/>
+          </w:tcPr>
+          <w:p>
+            <w:pPr>
+              <w:pStyle w:val="NoSpacing"/>
+              <w:cnfStyle w:val="000000000000" w:firstRow="0" w:lastRow="0" w:firstColumn="0" w:lastColumn="0" w:oddVBand="0" w:evenVBand="0" w:oddHBand="0" w:evenHBand="0" w:firstRowFirstColumn="0" w:firstRowLastColumn="0" w:lastRowFirstColumn="0" w:lastRowLastColumn="0"/>
+            </w:pPr>
+            <w:r>
+              <w:t>Definitieve versie maken</w:t>
             </w:r>
           </w:p>
         </w:tc>
@@ -3493,6 +3620,7 @@
         <w:t xml:space="preserve"> architectuur in de </w:t>
       </w:r>
       <w:proofErr w:type="spellStart"/>
+      <w:proofErr w:type="gramStart"/>
       <w:r>
         <w:rPr>
           <w:i/>
@@ -3501,6 +3629,7 @@
         <w:t>back-end</w:t>
       </w:r>
       <w:proofErr w:type="spellEnd"/>
+      <w:proofErr w:type="gramEnd"/>
       <w:r>
         <w:rPr>
           <w:i/>
@@ -3510,175 +3639,186 @@
       </w:r>
     </w:p>
     <w:p>
-      <w:pPr>
-        <w:ind w:left="708"/>
-      </w:pPr>
-      <w:r>
-        <w:t xml:space="preserve">Vóór het ontwikkelen van het </w:t>
+      <w:r>
+        <w:t>Vóór het ontwikkelen van het P</w:t>
+      </w:r>
+      <w:r>
+        <w:t>O</w:t>
+      </w:r>
+      <w:r>
+        <w:t>C (</w:t>
       </w:r>
       <w:proofErr w:type="spellStart"/>
       <w:r>
-        <w:t>PoC</w:t>
+        <w:t>proof</w:t>
       </w:r>
       <w:proofErr w:type="spellEnd"/>
       <w:r>
-        <w:t xml:space="preserve"> (</w:t>
+        <w:t xml:space="preserve"> of concept</w:t>
+      </w:r>
+      <w:r>
+        <w:t xml:space="preserve">) is er een keuze gemaakt om de </w:t>
       </w:r>
       <w:proofErr w:type="spellStart"/>
-      <w:r>
-        <w:t>Proof</w:t>
+      <w:proofErr w:type="gramStart"/>
+      <w:r>
+        <w:t>back-end</w:t>
       </w:r>
       <w:proofErr w:type="spellEnd"/>
-      <w:r>
-        <w:t xml:space="preserve"> Of Concept) is er een keuze gemaakt om de </w:t>
+      <w:proofErr w:type="gramEnd"/>
+      <w:r>
+        <w:t xml:space="preserve"> op te zetten met een </w:t>
       </w:r>
       <w:proofErr w:type="spellStart"/>
       <w:r>
-        <w:t>back-end</w:t>
+        <w:t>monolitische</w:t>
       </w:r>
       <w:proofErr w:type="spellEnd"/>
       <w:r>
-        <w:t xml:space="preserve"> op te zetten met een </w:t>
+        <w:t xml:space="preserve"> architectuur. Een andere optie was een microservice architectuur met een </w:t>
       </w:r>
       <w:proofErr w:type="spellStart"/>
       <w:r>
+        <w:t>orchestra</w:t>
+      </w:r>
+      <w:proofErr w:type="spellEnd"/>
+      <w:r>
+        <w:t>/HPA (</w:t>
+      </w:r>
+      <w:proofErr w:type="spellStart"/>
+      <w:r>
+        <w:t>Horizontal</w:t>
+      </w:r>
+      <w:proofErr w:type="spellEnd"/>
+      <w:r>
+        <w:t xml:space="preserve"> </w:t>
+      </w:r>
+      <w:proofErr w:type="spellStart"/>
+      <w:r>
+        <w:t>Pod</w:t>
+      </w:r>
+      <w:proofErr w:type="spellEnd"/>
+      <w:r>
+        <w:t xml:space="preserve"> </w:t>
+      </w:r>
+      <w:proofErr w:type="spellStart"/>
+      <w:r>
+        <w:t>Autoscaler</w:t>
+      </w:r>
+      <w:proofErr w:type="spellEnd"/>
+      <w:r>
+        <w:t xml:space="preserve">) en een toevoeging van de </w:t>
+      </w:r>
+      <w:proofErr w:type="spellStart"/>
+      <w:r>
         <w:t>monolitische</w:t>
       </w:r>
       <w:proofErr w:type="spellEnd"/>
       <w:r>
-        <w:t xml:space="preserve"> architectuur. Een andere optie was een microservice architectuur met een </w:t>
+        <w:t xml:space="preserve"> architectuur </w:t>
+      </w:r>
+      <w:r>
+        <w:t>zou</w:t>
+      </w:r>
+      <w:r>
+        <w:t xml:space="preserve"> een load </w:t>
       </w:r>
       <w:proofErr w:type="spellStart"/>
       <w:r>
-        <w:t>orchestra</w:t>
+        <w:t>balancer</w:t>
       </w:r>
       <w:proofErr w:type="spellEnd"/>
       <w:r>
-        <w:t xml:space="preserve"> / HPA (</w:t>
+        <w:t xml:space="preserve"> zijn geweest</w:t>
+      </w:r>
+      <w:r>
+        <w:t xml:space="preserve">. </w:t>
+      </w:r>
+      <w:bookmarkStart w:id="2" w:name="_Hlk10526011"/>
+      <w:r>
+        <w:t xml:space="preserve">Waarom is er niet gekozen voor een microservice architectuur en is er geen load </w:t>
       </w:r>
       <w:proofErr w:type="spellStart"/>
       <w:r>
-        <w:t>Horizontal</w:t>
+        <w:t>balancer</w:t>
       </w:r>
       <w:proofErr w:type="spellEnd"/>
       <w:r>
-        <w:t xml:space="preserve"> </w:t>
+        <w:t xml:space="preserve"> toegevoegd aan het </w:t>
+      </w:r>
+      <w:r>
+        <w:t>POC</w:t>
+      </w:r>
+      <w:r>
+        <w:t>? Er is niet voor een microservice architectuur gekozen omdat er een strakke deadline was met een doorlooptijd van</w:t>
+      </w:r>
+      <w:r>
+        <w:t xml:space="preserve"> ‘maar’</w:t>
+      </w:r>
+      <w:r>
+        <w:t xml:space="preserve"> 10 weken voor het </w:t>
+      </w:r>
+      <w:r>
+        <w:t>POC</w:t>
+      </w:r>
+      <w:r>
+        <w:t xml:space="preserve"> waardoor</w:t>
+      </w:r>
+      <w:r>
+        <w:t xml:space="preserve"> er te weinig tijd was om een gehele goed werkende microservice architectuur op te zetten. Daarnaast past een</w:t>
+      </w:r>
+      <w:r>
+        <w:t xml:space="preserve"> microservice architectuur niet goed bij een </w:t>
+      </w:r>
+      <w:r>
+        <w:t>POC</w:t>
+      </w:r>
+      <w:r>
+        <w:t xml:space="preserve"> omdat er </w:t>
+      </w:r>
+      <w:r>
+        <w:t>te veel</w:t>
+      </w:r>
+      <w:r>
+        <w:t xml:space="preserve"> overhead/tijd in gaat zitten waar het uiteindelijk niet voor nodig </w:t>
+      </w:r>
+      <w:r>
+        <w:t>is</w:t>
+      </w:r>
+      <w:r>
+        <w:t xml:space="preserve">. Er werd namelijk verwacht dat het </w:t>
+      </w:r>
+      <w:r>
+        <w:t>maximumaantal</w:t>
+      </w:r>
+      <w:r>
+        <w:t xml:space="preserve"> gebruikers</w:t>
+      </w:r>
+      <w:r>
+        <w:t xml:space="preserve"> rond de</w:t>
+      </w:r>
+      <w:r>
+        <w:t xml:space="preserve"> 1000 zo</w:t>
+      </w:r>
+      <w:r>
+        <w:t>u</w:t>
+      </w:r>
+      <w:r>
+        <w:t xml:space="preserve"> zijn</w:t>
+      </w:r>
+      <w:r>
+        <w:t xml:space="preserve"> waardoor een microservice architectuur maar daarnaast ook een load </w:t>
       </w:r>
       <w:proofErr w:type="spellStart"/>
       <w:r>
-        <w:t>Pod</w:t>
+        <w:t>balancer</w:t>
       </w:r>
       <w:proofErr w:type="spellEnd"/>
       <w:r>
-        <w:t xml:space="preserve"> </w:t>
-      </w:r>
-      <w:proofErr w:type="spellStart"/>
-      <w:r>
-        <w:t>Autoscaler</w:t>
-      </w:r>
-      <w:proofErr w:type="spellEnd"/>
-      <w:r>
-        <w:t xml:space="preserve">) en een toevoeging van de </w:t>
-      </w:r>
-      <w:proofErr w:type="spellStart"/>
-      <w:r>
-        <w:t>monolitische</w:t>
-      </w:r>
-      <w:proofErr w:type="spellEnd"/>
-      <w:r>
-        <w:t xml:space="preserve"> architectuur </w:t>
-      </w:r>
-      <w:r>
-        <w:t>zou</w:t>
-      </w:r>
-      <w:r>
-        <w:t xml:space="preserve"> een load </w:t>
-      </w:r>
-      <w:proofErr w:type="spellStart"/>
-      <w:r>
-        <w:t>balancer</w:t>
-      </w:r>
-      <w:proofErr w:type="spellEnd"/>
-      <w:r>
-        <w:t xml:space="preserve"> zijn geweest</w:t>
-      </w:r>
-      <w:r>
-        <w:t xml:space="preserve">. Waarom is er niet gekozen voor een microservice architectuur en is er geen load </w:t>
-      </w:r>
-      <w:proofErr w:type="spellStart"/>
-      <w:r>
-        <w:t>balancer</w:t>
-      </w:r>
-      <w:proofErr w:type="spellEnd"/>
-      <w:r>
-        <w:t xml:space="preserve"> toegevoegd aan het </w:t>
-      </w:r>
-      <w:proofErr w:type="spellStart"/>
-      <w:r>
-        <w:t>PoC</w:t>
-      </w:r>
-      <w:proofErr w:type="spellEnd"/>
-      <w:r>
-        <w:t>? Er is niet voor een microservice architectuur gekozen omdat er een strakke deadline was met een doorlooptijd van</w:t>
-      </w:r>
-      <w:r>
-        <w:t xml:space="preserve"> ‘maar’</w:t>
-      </w:r>
-      <w:r>
-        <w:t xml:space="preserve"> 10 weken voor het </w:t>
-      </w:r>
-      <w:proofErr w:type="spellStart"/>
-      <w:r>
-        <w:t>PoC</w:t>
-      </w:r>
-      <w:proofErr w:type="spellEnd"/>
-      <w:r>
-        <w:t xml:space="preserve"> </w:t>
-      </w:r>
-      <w:r>
-        <w:t xml:space="preserve"> waardoor er te weinig tijd was om een gehele goed werkende microservice architectuur op te zetten. Daarnaast past een</w:t>
-      </w:r>
-      <w:r>
-        <w:t xml:space="preserve"> microservice architectuur niet goed bij een </w:t>
-      </w:r>
-      <w:proofErr w:type="spellStart"/>
-      <w:r>
-        <w:t>PoC</w:t>
-      </w:r>
-      <w:proofErr w:type="spellEnd"/>
-      <w:r>
-        <w:t xml:space="preserve"> omdat er teveel overhead / tijd in gaat zitten waar het uiteindelijk niet voor nodig </w:t>
-      </w:r>
-      <w:r>
-        <w:t>is</w:t>
-      </w:r>
-      <w:r>
-        <w:t>. Er werd namelijk verwacht dat het maximum aantal gebruikers</w:t>
-      </w:r>
-      <w:r>
-        <w:t xml:space="preserve"> rond de</w:t>
-      </w:r>
-      <w:r>
-        <w:t xml:space="preserve"> 1000 zo</w:t>
-      </w:r>
-      <w:r>
-        <w:t>u</w:t>
-      </w:r>
-      <w:r>
-        <w:t xml:space="preserve"> zijn</w:t>
-      </w:r>
-      <w:r>
-        <w:t xml:space="preserve"> waardoor een microservice architectuur maar daarnaast ook een load </w:t>
-      </w:r>
-      <w:proofErr w:type="spellStart"/>
-      <w:r>
-        <w:t>balancer</w:t>
-      </w:r>
-      <w:proofErr w:type="spellEnd"/>
-      <w:r>
         <w:t xml:space="preserve"> niet nodig zijn.</w:t>
       </w:r>
     </w:p>
+    <w:bookmarkEnd w:id="2"/>
     <w:p/>
     <w:p>
       <w:pPr>
@@ -3695,6 +3835,7 @@
         <w:t xml:space="preserve">Waarom is er gekozen voor een clean architectuur in de </w:t>
       </w:r>
       <w:proofErr w:type="spellStart"/>
+      <w:proofErr w:type="gramStart"/>
       <w:r>
         <w:rPr>
           <w:i/>
@@ -3703,6 +3844,7 @@
         <w:t>back-end</w:t>
       </w:r>
       <w:proofErr w:type="spellEnd"/>
+      <w:proofErr w:type="gramEnd"/>
       <w:r>
         <w:rPr>
           <w:i/>
@@ -3712,11 +3854,9 @@
       </w:r>
     </w:p>
     <w:p>
-      <w:pPr>
-        <w:ind w:left="708"/>
-      </w:pPr>
-      <w:r>
-        <w:t xml:space="preserve">Om de verschillende elementen in de geschreven applicatie los te kunnen koppelen of te kunnen vervangen is er gekozen voor het gebruik van clean architectuur waarbij elke laag steeds iets specifieker is van een UI / controller laag tot een domein laag. </w:t>
+      <w:bookmarkStart w:id="3" w:name="_Hlk10526050"/>
+      <w:r>
+        <w:t xml:space="preserve">Om de verschillende elementen in de geschreven applicatie los te kunnen koppelen of te kunnen vervangen is er gekozen voor het gebruik van clean architectuur waarbij elke laag steeds iets specifieker is van een UI/controller laag tot een domein laag. </w:t>
       </w:r>
       <w:r>
         <w:t xml:space="preserve">Hierdoor is de API schaalbaar, onderhoudbaar, uitwisselbaar en </w:t>
@@ -3743,7 +3883,19 @@
       </w:r>
       <w:proofErr w:type="spellEnd"/>
       <w:r>
-        <w:t xml:space="preserve"> bus of het gebruik van een MVC patroon. Zoals vermeld in de vraag hierboven is er niet gekozen voor een microservices architectuur door het gebrek aan tijd en het feit dat het niet nodig is en dit zelfde geldt voor een </w:t>
+        <w:t xml:space="preserve"> bus of het gebruik van een </w:t>
+      </w:r>
+      <w:r>
+        <w:t>MVC-patroon</w:t>
+      </w:r>
+      <w:r>
+        <w:t xml:space="preserve">. Zoals vermeld in de vraag hierboven is er niet gekozen voor een microservices architectuur door het gebrek aan tijd en het feit dat het niet nodig is en </w:t>
+      </w:r>
+      <w:r>
+        <w:t>ditzelfde</w:t>
+      </w:r>
+      <w:r>
+        <w:t xml:space="preserve"> geldt voor een </w:t>
       </w:r>
       <w:proofErr w:type="spellStart"/>
       <w:r>
@@ -3751,9 +3903,16 @@
       </w:r>
       <w:proofErr w:type="spellEnd"/>
       <w:r>
-        <w:t xml:space="preserve"> bus implementatie. Een MVC of soortgelijk patroon was ook een mogelijkheid, echter is er gekozen voor clean architectuur omdat het een richtlijn is voor het ontkoppelen van verschillende lagen en niet een patroon met strakke regels zoals MVC waar er per se gebruik gemaakt moet worden van een Model, View en Controller laag.   </w:t>
+        <w:t xml:space="preserve"> bus implementatie. Een MVC of soortgelijk patroon was ook een mogelijkheid, echter is er gekozen voor clean architectuur omdat het een richtlijn is voor het ontkoppelen van verschillende lagen en niet een patroon met strakke regels zoals MVC waar er per se </w:t>
+      </w:r>
+      <w:r>
+        <w:t>gebruikgemaakt</w:t>
+      </w:r>
+      <w:r>
+        <w:t xml:space="preserve"> moet worden van een Model, View en Controller laag.   </w:t>
       </w:r>
     </w:p>
+    <w:bookmarkEnd w:id="3"/>
     <w:p>
       <w:pPr>
         <w:rPr>
@@ -3809,6 +3968,7 @@
         <w:t xml:space="preserve"> in de </w:t>
       </w:r>
       <w:proofErr w:type="spellStart"/>
+      <w:proofErr w:type="gramStart"/>
       <w:r>
         <w:rPr>
           <w:i/>
@@ -3817,6 +3977,7 @@
         <w:t>back-end</w:t>
       </w:r>
       <w:proofErr w:type="spellEnd"/>
+      <w:proofErr w:type="gramEnd"/>
       <w:r>
         <w:rPr>
           <w:i/>
@@ -3826,25 +3987,53 @@
       </w:r>
     </w:p>
     <w:p>
-      <w:pPr>
-        <w:ind w:left="708"/>
-      </w:pPr>
-      <w:r>
-        <w:t>Er is voor het C</w:t>
-      </w:r>
-      <w:r>
-        <w:t xml:space="preserve">QS patroon gekozen om de schrijf en lees modellen te scheiden van elkaar </w:t>
-      </w:r>
-      <w:r>
-        <w:t xml:space="preserve">waardoor wederom de API beter schaalbaar, onderhoudbaar en uitwisselbaar is. Dit kan omdat er een duidelijke scheiding is waar wat geïmplementeerd moet worden en de lees en schrijf </w:t>
+      <w:bookmarkStart w:id="4" w:name="_GoBack"/>
+      <w:bookmarkEnd w:id="4"/>
+      <w:r>
+        <w:t xml:space="preserve">Er is voor het </w:t>
+      </w:r>
+      <w:r>
+        <w:t>C</w:t>
+      </w:r>
+      <w:r>
+        <w:t>QS-patroon</w:t>
+      </w:r>
+      <w:r>
+        <w:t xml:space="preserve"> gekozen om de schrijf en lees modellen te scheiden van elkaar </w:t>
+      </w:r>
+      <w:r>
+        <w:t xml:space="preserve">waardoor wederom de API beter schaalbaar, onderhoudbaar en uitwisselbaar is. </w:t>
       </w:r>
       <w:proofErr w:type="spellStart"/>
       <w:r>
+        <w:t>D</w:t>
+      </w:r>
+      <w:r>
+        <w:t>a</w:t>
+      </w:r>
+      <w:r>
+        <w:t>M</w:t>
+      </w:r>
+      <w:r>
+        <w:t>t</w:t>
+      </w:r>
+      <w:proofErr w:type="spellEnd"/>
+      <w:r>
+        <w:t xml:space="preserve"> kan omdat er een duidelijke scheiding is waar wat geïmplementeerd moet worden en de lees en schrijf </w:t>
+      </w:r>
+      <w:proofErr w:type="spellStart"/>
+      <w:r>
         <w:t>use</w:t>
       </w:r>
       <w:proofErr w:type="spellEnd"/>
       <w:r>
-        <w:t xml:space="preserve"> cases een verschillende koppeling kan hebben met een CQS patroon.</w:t>
+        <w:t xml:space="preserve"> cases een verschillende koppeling kan hebben met een </w:t>
+      </w:r>
+      <w:r>
+        <w:t>CQS-patroon</w:t>
+      </w:r>
+      <w:r>
+        <w:t>.</w:t>
       </w:r>
       <w:r>
         <w:t xml:space="preserve"> Hiervoor zou ook CQRS gebruikt kunnen worden, maar hiervoor zijn er twee verschillende databases nodig, één </w:t>
@@ -3870,11 +4059,14 @@
       </w:r>
     </w:p>
     <w:p>
-      <w:pPr>
-        <w:ind w:left="708"/>
-      </w:pPr>
-      <w:r>
-        <w:t xml:space="preserve">Naast dit patroon is er ook gebruik gemaakt van </w:t>
+      <w:r>
+        <w:t xml:space="preserve">Naast dit patroon is er ook </w:t>
+      </w:r>
+      <w:r>
+        <w:t>gebruikgemaakt</w:t>
+      </w:r>
+      <w:r>
+        <w:t xml:space="preserve"> van </w:t>
       </w:r>
       <w:proofErr w:type="spellStart"/>
       <w:r>
@@ -3898,13 +4090,23 @@
       </w:r>
       <w:proofErr w:type="spellEnd"/>
       <w:r>
-        <w:t>. Hiervoor zou ook</w:t>
-      </w:r>
-      <w:r>
-        <w:t xml:space="preserve"> gekozen kunnen </w:t>
-      </w:r>
-      <w:r>
-        <w:t xml:space="preserve">om een eigen implementatie te maken zodat de applicatie niet vast zit aan het gebruik van bepaalde </w:t>
+        <w:t xml:space="preserve">. </w:t>
+      </w:r>
+      <w:bookmarkStart w:id="5" w:name="_Hlk10526193"/>
+      <w:r>
+        <w:t>Hiervoor zou ook</w:t>
+      </w:r>
+      <w:r>
+        <w:t xml:space="preserve"> gekozen kunnen</w:t>
+      </w:r>
+      <w:r>
+        <w:t xml:space="preserve"> zijn</w:t>
+      </w:r>
+      <w:r>
+        <w:t xml:space="preserve"> </w:t>
+      </w:r>
+      <w:r>
+        <w:t xml:space="preserve">om een eigen implementatie te maken zodat de applicatie niet vastzit aan het gebruik van bepaalde </w:t>
       </w:r>
       <w:proofErr w:type="spellStart"/>
       <w:r>
@@ -3912,7 +4114,13 @@
       </w:r>
       <w:proofErr w:type="spellEnd"/>
       <w:r>
-        <w:t xml:space="preserve">, maar hiervoor is niet gekozen omdat dit voor deze </w:t>
+        <w:t>, maar hiervoor is niet gekozen omdat d</w:t>
+      </w:r>
+      <w:r>
+        <w:t>at</w:t>
+      </w:r>
+      <w:r>
+        <w:t xml:space="preserve"> voor deze </w:t>
       </w:r>
       <w:proofErr w:type="spellStart"/>
       <w:r>
@@ -3920,17 +4128,13 @@
       </w:r>
       <w:proofErr w:type="spellEnd"/>
       <w:r>
-        <w:t xml:space="preserve"> naar inzien niet noodzakelijk is omdat er nog steeds een loskoppeling is tussen de componenten binnen de API en het wederom terug komt op tijd en dus prioriteit van het </w:t>
-      </w:r>
-      <w:proofErr w:type="spellStart"/>
-      <w:r>
-        <w:t>PoC</w:t>
-      </w:r>
-      <w:proofErr w:type="spellEnd"/>
-      <w:r>
-        <w:t>.</w:t>
+        <w:t xml:space="preserve"> naar inzien niet noodzakelijk is omdat er nog steeds een loskoppeling is tussen de componenten binnen de API en het wederom terugkomt op tijd en dus prioriteit van het </w:t>
+      </w:r>
+      <w:r>
+        <w:t>POC.</w:t>
       </w:r>
     </w:p>
+    <w:bookmarkEnd w:id="5"/>
     <w:p/>
     <w:p>
       <w:pPr>
@@ -3964,6 +4168,7 @@
         <w:t xml:space="preserve">Er is gekozen voor .Net voor de </w:t>
       </w:r>
       <w:proofErr w:type="spellStart"/>
+      <w:proofErr w:type="gramStart"/>
       <w:r>
         <w:rPr>
           <w:i/>
@@ -3972,6 +4177,7 @@
         <w:t>back-end</w:t>
       </w:r>
       <w:proofErr w:type="spellEnd"/>
+      <w:proofErr w:type="gramEnd"/>
       <w:r>
         <w:rPr>
           <w:i/>
@@ -4034,10 +4240,12 @@
         <w:t xml:space="preserve">De argumentatie voor de </w:t>
       </w:r>
       <w:proofErr w:type="spellStart"/>
+      <w:proofErr w:type="gramStart"/>
       <w:r>
         <w:t>back-end</w:t>
       </w:r>
       <w:proofErr w:type="spellEnd"/>
+      <w:proofErr w:type="gramEnd"/>
       <w:r>
         <w:t xml:space="preserve"> taal en de database kunnen in dit document gevonden worden: </w:t>
       </w:r>
@@ -4147,35 +4355,25 @@
         <w:ind w:left="708"/>
       </w:pPr>
       <w:r>
-        <w:t>Hierbij is er gekozen voor een VM</w:t>
-      </w:r>
-      <w:r>
-        <w:t xml:space="preserve"> in combinatie met Docker</w:t>
-      </w:r>
-      <w:r>
-        <w:t xml:space="preserve"> omdat d</w:t>
-      </w:r>
-      <w:r>
-        <w:t>i</w:t>
-      </w:r>
-      <w:r>
-        <w:t xml:space="preserve">t goedkoper is en er meer vrijheid is voor de beheerder / ontwikkelaar aangezien alles gehost kan worden in </w:t>
-      </w:r>
-      <w:proofErr w:type="spellStart"/>
-      <w:r>
-        <w:t>docker</w:t>
-      </w:r>
-      <w:proofErr w:type="spellEnd"/>
-      <w:r>
-        <w:t xml:space="preserve"> containers. Daarnaast kan alles wat geconfigureerd staat in de VM ook draaien op elk willekeurig ander apparaat dat </w:t>
-      </w:r>
-      <w:proofErr w:type="spellStart"/>
-      <w:r>
-        <w:t>docker</w:t>
-      </w:r>
-      <w:proofErr w:type="spellEnd"/>
-      <w:r>
-        <w:t xml:space="preserve"> ondersteunt waardoor het uitwisselbaar is.</w:t>
+        <w:t>Hierbij is er gekozen voor een VM in combinatie met Docker omdat d</w:t>
+      </w:r>
+      <w:r>
+        <w:t>a</w:t>
+      </w:r>
+      <w:r>
+        <w:t xml:space="preserve">t goedkoper is en er meer vrijheid is voor de beheerder/ontwikkelaar aangezien alles gehost kan worden in </w:t>
+      </w:r>
+      <w:r>
+        <w:t>D</w:t>
+      </w:r>
+      <w:r>
+        <w:t xml:space="preserve">ocker containers. Daarnaast kan alles wat geconfigureerd staat in de VM ook draaien op elk willekeurig ander apparaat dat </w:t>
+      </w:r>
+      <w:r>
+        <w:t>D</w:t>
+      </w:r>
+      <w:r>
+        <w:t>ocker ondersteunt waardoor het uitwisselbaar is.</w:t>
       </w:r>
     </w:p>
     <w:p>
@@ -4214,7 +4412,13 @@
       </w:r>
       <w:proofErr w:type="spellEnd"/>
       <w:r>
-        <w:t xml:space="preserve"> wordt. Wanneer deze testen niet slagen, zal er geen nieuwe versie op de server gezet worden. Daarnaast is er ook op statische code kwaliteit getest en dit is gedaan met </w:t>
+        <w:t xml:space="preserve"> wordt. Wanneer deze testen niet slagen, zal er geen nieuwe versie op de server gezet worden. Daarnaast is er ook op statische code kwaliteit getest en d</w:t>
+      </w:r>
+      <w:r>
+        <w:t>a</w:t>
+      </w:r>
+      <w:r>
+        <w:t xml:space="preserve">t is gedaan met </w:t>
       </w:r>
       <w:proofErr w:type="spellStart"/>
       <w:r>
@@ -4241,7 +4445,19 @@
         <w:t xml:space="preserve"> server weergegeven</w:t>
       </w:r>
       <w:r>
-        <w:t xml:space="preserve"> zodat dit verbeter kan worden in de volgende iteratie</w:t>
+        <w:t xml:space="preserve"> zodat d</w:t>
+      </w:r>
+      <w:r>
+        <w:t>a</w:t>
+      </w:r>
+      <w:r>
+        <w:t>t verbeter</w:t>
+      </w:r>
+      <w:r>
+        <w:t>d</w:t>
+      </w:r>
+      <w:r>
+        <w:t xml:space="preserve"> kan worden in de volgende iteratie</w:t>
       </w:r>
       <w:r>
         <w:t>.</w:t>
@@ -4252,7 +4468,13 @@
         <w:ind w:left="708"/>
       </w:pPr>
       <w:r>
-        <w:t xml:space="preserve">Naast de applicatie te testen op code niveau is de applicatie ook getest op gebruikersniveau. Weliswaar zijn er geen UI / UX testen gedaan, </w:t>
+        <w:t>Naast de applicatie te testen op code niveau is de applicatie ook getest op gebruikersniveau. Weliswaar zijn er geen UI</w:t>
+      </w:r>
+      <w:r>
+        <w:t>/</w:t>
+      </w:r>
+      <w:r>
+        <w:t xml:space="preserve">UX testen gedaan, </w:t>
       </w:r>
       <w:r>
         <w:t>maar is de app wel in productie genomen tijdens het Paaspop festival waardoor er live testen gedaan konden worden en de bezoekers daadwerkelijk gebruik konden maken van de app. Uit deze live test is gebleken dat de app werkte zoals het moest werken en zijn de problemen die tijdens deze test ondervonden zijn gelijk dat weekend nog verbeterd zodat er een nieuwe versie getest kon worden.</w:t>
@@ -4300,15 +4522,13 @@
         </w:rPr>
         <w:t xml:space="preserve"> het ontwikkelen van het </w:t>
       </w:r>
-      <w:proofErr w:type="spellStart"/>
       <w:r>
         <w:rPr>
           <w:i/>
           <w:sz w:val="22"/>
         </w:rPr>
-        <w:t>PoC</w:t>
-      </w:r>
-      <w:proofErr w:type="spellEnd"/>
+        <w:t>POC</w:t>
+      </w:r>
       <w:r>
         <w:rPr>
           <w:i/>
@@ -4324,11 +4544,9 @@
       <w:r>
         <w:t xml:space="preserve">Vóor en tijdens het ontwikkelen van het </w:t>
       </w:r>
-      <w:proofErr w:type="spellStart"/>
-      <w:r>
-        <w:t>PoC</w:t>
-      </w:r>
-      <w:proofErr w:type="spellEnd"/>
+      <w:r>
+        <w:t>POC</w:t>
+      </w:r>
       <w:r>
         <w:t xml:space="preserve"> zijn er een aantal elementen geweest die extra belangrijk waren en invloed hebben gehad op het maken van sommige keuzes. </w:t>
       </w:r>
@@ -4346,7 +4564,13 @@
         <w:ind w:left="1080"/>
       </w:pPr>
       <w:r>
-        <w:t>De deadline van het project ligt op 19 april, dit betekent dat de doorlooptijd 10 weken is en in deze tijd alles af moet zijn en de app klaar moet zijn voor productie. Dit punt heeft veel invloed gehad op bepaalde keuzes, aangezien er met meer tijd waarschijnlijk andere keuzes zouden worden gemaakt. Bijna alle keuzes die zijn gemaakt tijdens het project hebben enigszins te maken gehad met de strakke deadline.</w:t>
+        <w:t>De deadline van het project ligt op 19 april, d</w:t>
+      </w:r>
+      <w:r>
+        <w:t>a</w:t>
+      </w:r>
+      <w:r>
+        <w:t>t betekent dat de doorlooptijd 10 weken is en in deze tijd alles af moet zijn en de app klaar moet zijn voor productie. Dit punt heeft veel invloed gehad op bepaalde keuzes, aangezien er met meer tijd waarschijnlijk andere keuzes zouden worden gemaakt. Bijna alle keuzes die zijn gemaakt tijdens het project hebben enigszins te maken gehad met de strakke deadline.</w:t>
       </w:r>
     </w:p>
     <w:p>
@@ -4361,13 +4585,25 @@
       <w:r>
         <w:t xml:space="preserve">De app is een </w:t>
       </w:r>
-      <w:proofErr w:type="spellStart"/>
-      <w:r>
-        <w:t>PoC</w:t>
-      </w:r>
-      <w:proofErr w:type="spellEnd"/>
-      <w:r>
-        <w:t xml:space="preserve"> wat betekend dat het geen af product is en er niet op voortgebouwd hoeft te worden, het dient enkel als (ondersteuning van) een advies en onderzoek. </w:t>
+      <w:r>
+        <w:t>POC</w:t>
+      </w:r>
+      <w:r>
+        <w:t xml:space="preserve"> wat betekend dat </w:t>
+      </w:r>
+      <w:proofErr w:type="gramStart"/>
+      <w:r>
+        <w:t>het</w:t>
+      </w:r>
+      <w:r>
+        <w:t xml:space="preserve"> </w:t>
+      </w:r>
+      <w:r>
+        <w:t>geen</w:t>
+      </w:r>
+      <w:proofErr w:type="gramEnd"/>
+      <w:r>
+        <w:t xml:space="preserve"> af product is en er niet op voortgebouwd hoeft te worden, het dient enkel als (ondersteuning van) een advies en onderzoek. </w:t>
       </w:r>
     </w:p>
     <w:p>
@@ -4381,7 +4617,13 @@
       </w:pPr>
       <w:r>
         <w:lastRenderedPageBreak/>
-        <w:t>Voordat het project begon waren er nog geen eisen van de functionaliteiten beschikbaar. Hier is onderzoek gedaan en de uitkomst van dit onderzoek is de leidraad geweest gedurende de hele ontwikkelfase.</w:t>
+        <w:t>Voordat het project begon waren er nog geen eisen van de functionaliteiten beschikbaar. Hier is onderzoek</w:t>
+      </w:r>
+      <w:r>
+        <w:t xml:space="preserve"> naar</w:t>
+      </w:r>
+      <w:r>
+        <w:t xml:space="preserve"> gedaan en de uitkomst van dit onderzoek is de leidraad geweest gedurende de hele ontwikkelfase.</w:t>
       </w:r>
     </w:p>
     <w:p>
@@ -4433,7 +4675,13 @@
       </w:r>
       <w:proofErr w:type="spellEnd"/>
       <w:r>
-        <w:t xml:space="preserve"> en de privacy wetgeving.</w:t>
+        <w:t xml:space="preserve"> en de </w:t>
+      </w:r>
+      <w:r>
+        <w:t>privacywetgeving</w:t>
+      </w:r>
+      <w:r>
+        <w:t>.</w:t>
       </w:r>
     </w:p>
     <w:p>
@@ -4475,10 +4723,12 @@
         <w:t xml:space="preserve">Onderzoek voor keuze naar de taal van de </w:t>
       </w:r>
       <w:proofErr w:type="spellStart"/>
+      <w:proofErr w:type="gramStart"/>
       <w:r>
         <w:t>back-end</w:t>
       </w:r>
       <w:proofErr w:type="spellEnd"/>
+      <w:proofErr w:type="gramEnd"/>
       <w:r>
         <w:t xml:space="preserve">, soort database en </w:t>
       </w:r>
@@ -4555,18 +4805,22 @@
         <w:t xml:space="preserve">voor zowel de </w:t>
       </w:r>
       <w:proofErr w:type="spellStart"/>
+      <w:proofErr w:type="gramStart"/>
       <w:r>
         <w:t>back-end</w:t>
       </w:r>
       <w:proofErr w:type="spellEnd"/>
+      <w:proofErr w:type="gramEnd"/>
       <w:r>
         <w:t xml:space="preserve"> als de front-end. Bij de </w:t>
       </w:r>
       <w:proofErr w:type="spellStart"/>
+      <w:proofErr w:type="gramStart"/>
       <w:r>
         <w:t>back-end</w:t>
       </w:r>
       <w:proofErr w:type="spellEnd"/>
+      <w:proofErr w:type="gramEnd"/>
       <w:r>
         <w:t xml:space="preserve"> wordt de nieuwe versie in een Docker container op de VM gezet en bij de front-end wordt de nieuwe versie op de </w:t>
       </w:r>
@@ -4576,7 +4830,13 @@
       </w:r>
       <w:proofErr w:type="spellEnd"/>
       <w:r>
-        <w:t xml:space="preserve"> gezet. Dit is opgezet om gemakkelijk veranderingen aan te kunnen passen en online te kunnen zetten zonder dat daar handmatige acties voor uitgevoerd moeten worden. Hierdoor heb ik tijdens het festival zo snel mogelijk fouten in de code </w:t>
+        <w:t xml:space="preserve"> gezet. D</w:t>
+      </w:r>
+      <w:r>
+        <w:t>a</w:t>
+      </w:r>
+      <w:r>
+        <w:t xml:space="preserve">t is opgezet om gemakkelijk veranderingen aan te kunnen passen en online te kunnen zetten zonder dat daar handmatige acties voor uitgevoerd moeten worden. Hierdoor heb ik tijdens het festival zo snel mogelijk fouten in de code </w:t>
       </w:r>
       <w:r>
         <w:t xml:space="preserve">aan kunnen </w:t>
@@ -4618,7 +4878,13 @@
         <w:ind w:left="708"/>
       </w:pPr>
       <w:r>
-        <w:t xml:space="preserve">Tijdens het ontwikkelen van de applicatie is er gebruik gemaakt van Git voor versiebeheer. Ondanks dat er in een </w:t>
+        <w:t xml:space="preserve">Tijdens het ontwikkelen van de applicatie is er </w:t>
+      </w:r>
+      <w:r>
+        <w:t>gebruikgemaakt</w:t>
+      </w:r>
+      <w:r>
+        <w:t xml:space="preserve"> van Git voor versiebeheer. Ondanks dat er in een </w:t>
       </w:r>
       <w:proofErr w:type="spellStart"/>
       <w:r>
@@ -4626,7 +4892,27 @@
       </w:r>
       <w:proofErr w:type="spellEnd"/>
       <w:r>
-        <w:t xml:space="preserve"> werd gewerkt was het nog steeds erg wenselijk om gebruik te maken van een versiebeheersysteem voor bij het gebruik van een bouwstraat. Daarnaast is Git een erg handig systeem om de versies van code te beheren mocht er iets fout zijn gegaan wat lastig terug te vinden is kan de code terug gezet worden naar een vorige versie. Er zijn naast Git ook nog andere systemen voor versiebeheer zoals </w:t>
+        <w:t xml:space="preserve"> werd gewerkt was het nog steeds erg wenselijk om gebruik te maken van een versiebeheersysteem voor bij het gebruik van een bouwstraat. Daarnaast is Git een erg handig systeem om de versies van code te beheren mocht er iets fout zijn gegaan wat lastig terug te vinden </w:t>
+      </w:r>
+      <w:proofErr w:type="gramStart"/>
+      <w:r>
+        <w:t xml:space="preserve">is </w:t>
+      </w:r>
+      <w:r>
+        <w:t>,</w:t>
+      </w:r>
+      <w:proofErr w:type="gramEnd"/>
+      <w:r>
+        <w:t xml:space="preserve"> dan </w:t>
+      </w:r>
+      <w:r>
+        <w:t xml:space="preserve">kan de code </w:t>
+      </w:r>
+      <w:r>
+        <w:t>teruggezet</w:t>
+      </w:r>
+      <w:r>
+        <w:t xml:space="preserve"> worden naar een vorige versie. Er zijn naast Git ook nog andere systemen voor versiebeheer zoals </w:t>
       </w:r>
       <w:proofErr w:type="spellStart"/>
       <w:r>
@@ -4645,7 +4931,13 @@
         <w:t xml:space="preserve"> 4 jaar lang met Git is gewerkt</w:t>
       </w:r>
       <w:r>
-        <w:t xml:space="preserve"> en er voor dit project geen reden was om dit te veranderen.</w:t>
+        <w:t xml:space="preserve"> en er voor dit project geen reden was om d</w:t>
+      </w:r>
+      <w:r>
+        <w:t>a</w:t>
+      </w:r>
+      <w:r>
+        <w:t>t te veranderen.</w:t>
       </w:r>
     </w:p>
     <w:p/>
@@ -4789,7 +5081,13 @@
         <w:t xml:space="preserve"> en technieken zijn gemaakt op basis van </w:t>
       </w:r>
       <w:r>
-        <w:t xml:space="preserve">kleinschalige </w:t>
+        <w:t>klein</w:t>
+      </w:r>
+      <w:r>
+        <w:t>(e)</w:t>
+      </w:r>
+      <w:r>
+        <w:t xml:space="preserve"> </w:t>
       </w:r>
       <w:r>
         <w:t xml:space="preserve">(beschreven) onderzoeken. </w:t>
@@ -4823,7 +5121,7 @@
         <w:t>Nieuwe kennis is vooral vergaard door het gebruik van internet en betrouwbare websites</w:t>
       </w:r>
       <w:r>
-        <w:t xml:space="preserve"> / documentatie van de </w:t>
+        <w:t xml:space="preserve">/documentatie van de </w:t>
       </w:r>
       <w:proofErr w:type="spellStart"/>
       <w:r>
@@ -4903,16 +5201,26 @@
         <w:ind w:left="708"/>
       </w:pPr>
       <w:r>
-        <w:t xml:space="preserve">Van te voren had de directie van Paaspop het ideale beeld geschetst </w:t>
-      </w:r>
-      <w:r>
-        <w:t xml:space="preserve">dat ze het liefst willen zien dat er geen bezoekers worden uitgesloten van een toevoeging aan het festival. Dit gold dus ook voor de festival app omdat er bezoekers zijn met Android, IOS en waarschijnlijk Windows (een hele kleine groep) telefoons. Echter is er voor gekozen om het </w:t>
-      </w:r>
-      <w:proofErr w:type="spellStart"/>
-      <w:r>
-        <w:t>PoC</w:t>
-      </w:r>
-      <w:proofErr w:type="spellEnd"/>
+        <w:t xml:space="preserve">Van </w:t>
+      </w:r>
+      <w:r>
+        <w:t>tevoren</w:t>
+      </w:r>
+      <w:r>
+        <w:t xml:space="preserve"> had de directie van Paaspop het ideale beeld geschetst </w:t>
+      </w:r>
+      <w:r>
+        <w:t xml:space="preserve">dat ze het liefst willen zien dat er geen bezoekers worden uitgesloten van een toevoeging aan het festival. Dit gold dus ook voor de festival app omdat er bezoekers zijn met Android, IOS en waarschijnlijk Windows (een hele kleine groep) telefoons. Echter is </w:t>
+      </w:r>
+      <w:r>
+        <w:t>ervoor</w:t>
+      </w:r>
+      <w:r>
+        <w:t xml:space="preserve"> gekozen om het </w:t>
+      </w:r>
+      <w:r>
+        <w:t>POC</w:t>
+      </w:r>
       <w:r>
         <w:t xml:space="preserve"> van de app uiteindelijk alleen in productie te brengen voor Android omdat het erg lang kan duren voordat een IOS app in de </w:t>
       </w:r>
@@ -4950,15 +5258,13 @@
         </w:rPr>
         <w:t xml:space="preserve">Hoe zijn de eisen voor het </w:t>
       </w:r>
-      <w:proofErr w:type="spellStart"/>
       <w:r>
         <w:rPr>
           <w:i/>
           <w:sz w:val="22"/>
         </w:rPr>
-        <w:t>PoC</w:t>
-      </w:r>
-      <w:proofErr w:type="spellEnd"/>
+        <w:t>POC</w:t>
+      </w:r>
       <w:r>
         <w:rPr>
           <w:i/>
@@ -4972,13 +5278,11 @@
         <w:ind w:left="708"/>
       </w:pPr>
       <w:r>
-        <w:t xml:space="preserve">De eisen voor het </w:t>
-      </w:r>
-      <w:proofErr w:type="spellStart"/>
-      <w:r>
-        <w:t>PoC</w:t>
-      </w:r>
-      <w:proofErr w:type="spellEnd"/>
+        <w:t>De eisen voor het P</w:t>
+      </w:r>
+      <w:r>
+        <w:t>OC</w:t>
+      </w:r>
       <w:r>
         <w:t xml:space="preserve"> zijn opgesteld naar aanleiding van het enquête onderzoek dat is uitgestuurd en</w:t>
       </w:r>
@@ -5030,15 +5334,13 @@
         </w:rPr>
         <w:t xml:space="preserve">Wat is er met het </w:t>
       </w:r>
-      <w:proofErr w:type="spellStart"/>
       <w:r>
         <w:rPr>
           <w:i/>
           <w:sz w:val="22"/>
         </w:rPr>
-        <w:t>PoC</w:t>
-      </w:r>
-      <w:proofErr w:type="spellEnd"/>
+        <w:t>POC</w:t>
+      </w:r>
       <w:r>
         <w:rPr>
           <w:i/>
@@ -5080,18 +5382,22 @@
         <w:ind w:left="708"/>
       </w:pPr>
       <w:r>
-        <w:t xml:space="preserve">Tijdens het festival is het </w:t>
-      </w:r>
-      <w:proofErr w:type="spellStart"/>
-      <w:r>
-        <w:t>PoC</w:t>
-      </w:r>
-      <w:proofErr w:type="spellEnd"/>
-      <w:r>
-        <w:t xml:space="preserve"> in productie gegaan. Dit wil zeggen dat de bezoekers de app konden downloaden en gebruiken op het festival mits ze een Android telefoon met Android 4.0.1 of hoger hebben. </w:t>
-      </w:r>
-      <w:r>
-        <w:t xml:space="preserve">De app is gedurende het hele weekend getest en gebruikt door mensen binnen Info Support en andere bezoekers (700+ in totaal). Uit de eerste testen zijn wat fouten gehaald en die zijn dat zelfde weekend nog verbeterd en als update doorgevoerd. Met de uitkomst van de live test die gedaan is op het festival zelf en het geschreven onderzoek is een adviesrapport opgesteld voor de directie van Paaspop met daarin advies wat ze verder met een mobiele app zouden moeten doen de komende jaren. </w:t>
+        <w:t>Tijdens het festival is het P</w:t>
+      </w:r>
+      <w:r>
+        <w:t>O</w:t>
+      </w:r>
+      <w:r>
+        <w:t xml:space="preserve">C in productie gegaan. Dit wil zeggen dat de bezoekers de app konden downloaden en gebruiken op het festival mits ze een Android telefoon met Android 4.0.1 of hoger hebben. </w:t>
+      </w:r>
+      <w:r>
+        <w:t xml:space="preserve">De app is gedurende het hele weekend getest en gebruikt door mensen binnen Info Support en andere bezoekers (700+ in totaal). Uit de eerste testen zijn wat fouten gehaald en die zijn </w:t>
+      </w:r>
+      <w:r>
+        <w:t>datzelfde</w:t>
+      </w:r>
+      <w:r>
+        <w:t xml:space="preserve"> weekend nog verbeterd en als update doorgevoerd. Met de uitkomst van de live test die gedaan is op het festival zelf en het geschreven onderzoek is een adviesrapport opgesteld voor de directie van Paaspop met daarin advies wat ze verder met een mobiele app zouden moeten doen de komende jaren. </w:t>
       </w:r>
     </w:p>
     <w:p>
@@ -5131,7 +5437,21 @@
           <w:sz w:val="22"/>
         </w:rPr>
         <w:lastRenderedPageBreak/>
-        <w:t xml:space="preserve">Waarom wordt er gebruik gemaakt </w:t>
+        <w:t xml:space="preserve">Waarom wordt er </w:t>
+      </w:r>
+      <w:r>
+        <w:rPr>
+          <w:i/>
+          <w:sz w:val="22"/>
+        </w:rPr>
+        <w:t>gebruikgemaakt</w:t>
+      </w:r>
+      <w:r>
+        <w:rPr>
+          <w:i/>
+          <w:sz w:val="22"/>
+        </w:rPr>
+        <w:t xml:space="preserve"> </w:t>
       </w:r>
       <w:r>
         <w:rPr>
@@ -5229,9 +5549,20 @@
       <w:pPr>
         <w:ind w:left="708"/>
       </w:pPr>
-      <w:bookmarkStart w:id="2" w:name="_GoBack"/>
-      <w:r>
-        <w:t xml:space="preserve">Van tevoren was er het idee om gebruikerstesten / UX testen te doen tijdens het festival. Echter is dit niet meer gebeurt om de reden dat het internet op het festival erg slecht was waardoor niet de hele app getest kon worden en er nog teveel tijd nodig was om (kleine) bug </w:t>
+      <w:r>
+        <w:t xml:space="preserve">Van tevoren was er het idee om </w:t>
+      </w:r>
+      <w:r>
+        <w:t>gebruikerstesten/</w:t>
+      </w:r>
+      <w:r>
+        <w:t xml:space="preserve">UX testen te doen tijdens het festival. Echter is dit niet meer gebeurt om de reden dat het internet op het festival erg slecht was waardoor niet de hele app getest kon worden en er nog </w:t>
+      </w:r>
+      <w:r>
+        <w:t>te veel</w:t>
+      </w:r>
+      <w:r>
+        <w:t xml:space="preserve"> tijd nodig was om (kleine) bug </w:t>
       </w:r>
       <w:proofErr w:type="spellStart"/>
       <w:r>
@@ -5241,7 +5572,6 @@
       <w:r>
         <w:t xml:space="preserve"> door te voeren.</w:t>
       </w:r>
-      <w:bookmarkEnd w:id="2"/>
     </w:p>
     <w:sectPr>
       <w:headerReference w:type="default" r:id="rId21"/>
@@ -11290,6 +11620,8 @@
   </w:compat>
   <w:rsids>
     <w:rsidRoot w:val="00C35E10"/>
+    <w:rsid w:val="004B4141"/>
+    <w:rsid w:val="005E44FB"/>
     <w:rsid w:val="00745ED2"/>
     <w:rsid w:val="00C35E10"/>
     <w:rsid w:val="00ED3805"/>
@@ -12035,7 +12367,7 @@
 
 <file path=customXml/item1.xml><?xml version="1.0" encoding="utf-8"?>
 <CoverPageProperties xmlns="http://schemas.microsoft.com/office/2006/coverPageProps">
-  <PublishDate>2019-05-13</PublishDate>
+  <PublishDate>2019-05-27</PublishDate>
   <Abstract/>
   <CompanyAddress/>
   <CompanyPhone/>
@@ -12098,7 +12430,7 @@
   <Method/>
   <Security/>
   <DocumentType>Report</DocumentType>
-  <DocumentVersion>0.1</DocumentVersion>
+  <DocumentVersion>1.0</DocumentVersion>
   <DocumentRevision>1.0</DocumentRevision>
   <Organisation/>
   <Authorizer/>
@@ -12217,7 +12549,7 @@
 </file>
 
 <file path=customXml/itemProps3.xml><?xml version="1.0" encoding="utf-8"?>
-<ds:datastoreItem xmlns:ds="http://schemas.openxmlformats.org/officeDocument/2006/customXml" ds:itemID="{EC460E03-C266-46AE-875A-736BCDDF5AF6}">
+<ds:datastoreItem xmlns:ds="http://schemas.openxmlformats.org/officeDocument/2006/customXml" ds:itemID="{435ECF59-E73A-4788-B24F-6EDEFCF0E50F}">
   <ds:schemaRefs>
     <ds:schemaRef ds:uri="http://schemas.openxmlformats.org/officeDocument/2006/bibliography"/>
   </ds:schemaRefs>

</xml_diff>